<commit_message>
Prep for report.  Reruns and knits.
</commit_message>
<xml_diff>
--- a/resources/demos/demo_species_stats.docx
+++ b/resources/demos/demo_species_stats.docx
@@ -7,7 +7,43 @@
         <w:pStyle w:val="Title"/>
       </w:pPr>
       <w:r>
-        <w:t xml:space="preserve">demo_species_stats</w:t>
+        <w:t xml:space="preserve">Exploration</w:t>
+      </w:r>
+      <w:r>
+        <w:t xml:space="preserve"> </w:t>
+      </w:r>
+      <w:r>
+        <w:t xml:space="preserve">of</w:t>
+      </w:r>
+      <w:r>
+        <w:t xml:space="preserve"> </w:t>
+      </w:r>
+      <w:r>
+        <w:t xml:space="preserve">Data</w:t>
+      </w:r>
+      <w:r>
+        <w:t xml:space="preserve"> </w:t>
+      </w:r>
+      <w:r>
+        <w:t xml:space="preserve">for</w:t>
+      </w:r>
+      <w:r>
+        <w:t xml:space="preserve"> </w:t>
+      </w:r>
+      <w:r>
+        <w:t xml:space="preserve">an</w:t>
+      </w:r>
+      <w:r>
+        <w:t xml:space="preserve"> </w:t>
+      </w:r>
+      <w:r>
+        <w:t xml:space="preserve">Individual</w:t>
+      </w:r>
+      <w:r>
+        <w:t xml:space="preserve"> </w:t>
+      </w:r>
+      <w:r>
+        <w:t xml:space="preserve">Species</w:t>
       </w:r>
     </w:p>
     <w:p>
@@ -32,7 +68,7 @@
         <w:t xml:space="preserve">2023-10-9</w:t>
       </w:r>
     </w:p>
-    <w:bookmarkStart w:id="32" w:name="purpose"/>
+    <w:bookmarkStart w:id="50" w:name="purpose"/>
     <w:p>
       <w:pPr>
         <w:pStyle w:val="Heading1"/>
@@ -83,7 +119,7 @@
         <w:rPr>
           <w:rStyle w:val="StringTok"/>
         </w:rPr>
-        <w:t xml:space="preserve">"Black-throated Green Warbler"</w:t>
+        <w:t xml:space="preserve">"Blackburnian Warbler"</w:t>
       </w:r>
       <w:r>
         <w:br/>
@@ -155,7 +191,7 @@
         <w:rPr>
           <w:rStyle w:val="NormalTok"/>
         </w:rPr>
-        <w:t xml:space="preserve">, </w:t>
+        <w:t xml:space="preserve">,</w:t>
       </w:r>
       <w:r>
         <w:br/>
@@ -243,6 +279,126 @@
           <w:rStyle w:val="NormalTok"/>
         </w:rPr>
         <w:t xml:space="preserve">()</w:t>
+      </w:r>
+    </w:p>
+    <w:p>
+      <w:pPr>
+        <w:pStyle w:val="FirstParagraph"/>
+      </w:pPr>
+      <w:r>
+        <w:t xml:space="preserve">Print the number of observations.</w:t>
+      </w:r>
+    </w:p>
+    <w:p>
+      <w:pPr>
+        <w:pStyle w:val="SourceCode"/>
+      </w:pPr>
+      <w:r>
+        <w:rPr>
+          <w:rStyle w:val="FunctionTok"/>
+        </w:rPr>
+        <w:t xml:space="preserve">print</w:t>
+      </w:r>
+      <w:r>
+        <w:rPr>
+          <w:rStyle w:val="NormalTok"/>
+        </w:rPr>
+        <w:t xml:space="preserve">(</w:t>
+      </w:r>
+      <w:r>
+        <w:rPr>
+          <w:rStyle w:val="FunctionTok"/>
+        </w:rPr>
+        <w:t xml:space="preserve">nrow</w:t>
+      </w:r>
+      <w:r>
+        <w:rPr>
+          <w:rStyle w:val="NormalTok"/>
+        </w:rPr>
+        <w:t xml:space="preserve">(observations))</w:t>
+      </w:r>
+    </w:p>
+    <w:p>
+      <w:pPr>
+        <w:pStyle w:val="SourceCode"/>
+      </w:pPr>
+      <w:r>
+        <w:rPr>
+          <w:rStyle w:val="VerbatimChar"/>
+        </w:rPr>
+        <w:t xml:space="preserve">## [1] 1415</w:t>
+      </w:r>
+    </w:p>
+    <w:p>
+      <w:pPr>
+        <w:pStyle w:val="FirstParagraph"/>
+      </w:pPr>
+      <w:r>
+        <w:t xml:space="preserve">Print the total number of individuals reported.</w:t>
+      </w:r>
+    </w:p>
+    <w:p>
+      <w:pPr>
+        <w:pStyle w:val="SourceCode"/>
+      </w:pPr>
+      <w:r>
+        <w:rPr>
+          <w:rStyle w:val="FunctionTok"/>
+        </w:rPr>
+        <w:t xml:space="preserve">print</w:t>
+      </w:r>
+      <w:r>
+        <w:rPr>
+          <w:rStyle w:val="NormalTok"/>
+        </w:rPr>
+        <w:t xml:space="preserve">(</w:t>
+      </w:r>
+      <w:r>
+        <w:rPr>
+          <w:rStyle w:val="FunctionTok"/>
+        </w:rPr>
+        <w:t xml:space="preserve">sum</w:t>
+      </w:r>
+      <w:r>
+        <w:rPr>
+          <w:rStyle w:val="NormalTok"/>
+        </w:rPr>
+        <w:t xml:space="preserve">(</w:t>
+      </w:r>
+      <w:r>
+        <w:rPr>
+          <w:rStyle w:val="FunctionTok"/>
+        </w:rPr>
+        <w:t xml:space="preserve">as.integer</w:t>
+      </w:r>
+      <w:r>
+        <w:rPr>
+          <w:rStyle w:val="NormalTok"/>
+        </w:rPr>
+        <w:t xml:space="preserve">(observations</w:t>
+      </w:r>
+      <w:r>
+        <w:rPr>
+          <w:rStyle w:val="SpecialCharTok"/>
+        </w:rPr>
+        <w:t xml:space="preserve">$</w:t>
+      </w:r>
+      <w:r>
+        <w:rPr>
+          <w:rStyle w:val="NormalTok"/>
+        </w:rPr>
+        <w:t xml:space="preserve">observation_count)))</w:t>
+      </w:r>
+    </w:p>
+    <w:p>
+      <w:pPr>
+        <w:pStyle w:val="SourceCode"/>
+      </w:pPr>
+      <w:r>
+        <w:rPr>
+          <w:rStyle w:val="VerbatimChar"/>
+        </w:rPr>
+        <w:t xml:space="preserve">## [1] 2721</w:t>
       </w:r>
     </w:p>
     <w:p>
@@ -719,7 +875,7 @@
               <a:graphicData uri="http://schemas.openxmlformats.org/drawingml/2006/picture">
                 <pic:pic>
                   <pic:nvPicPr>
-                    <pic:cNvPr descr="demo_species_stats_files/figure-docx/unnamed-chunk-2-1.png" id="22" name="Picture"/>
+                    <pic:cNvPr descr="demo_species_stats_files/figure-docx/unnamed-chunk-4-1.png" id="22" name="Picture"/>
                     <pic:cNvPicPr>
                       <a:picLocks noChangeArrowheads="1" noChangeAspect="1"/>
                     </pic:cNvPicPr>
@@ -1179,7 +1335,7 @@
         <w:rPr>
           <w:rStyle w:val="StringTok"/>
         </w:rPr>
-        <w:t xml:space="preserve">"Record Footprints"</w:t>
+        <w:t xml:space="preserve">"Uncertainty Buffers"</w:t>
       </w:r>
       <w:r>
         <w:rPr>
@@ -1226,7 +1382,7 @@
               <a:graphicData uri="http://schemas.openxmlformats.org/drawingml/2006/picture">
                 <pic:pic>
                   <pic:nvPicPr>
-                    <pic:cNvPr descr="demo_species_stats_files/figure-docx/unnamed-chunk-3-1.png" id="25" name="Picture"/>
+                    <pic:cNvPr descr="demo_species_stats_files/figure-docx/unnamed-chunk-5-1.png" id="25" name="Picture"/>
                     <pic:cNvPicPr>
                       <a:picLocks noChangeArrowheads="1" noChangeAspect="1"/>
                     </pic:cNvPicPr>
@@ -1305,19 +1461,7 @@
         <w:rPr>
           <w:rStyle w:val="NormalTok"/>
         </w:rPr>
-        <w:t xml:space="preserve"> </w:t>
-      </w:r>
-      <w:r>
-        <w:rPr>
-          <w:rStyle w:val="StringTok"/>
-        </w:rPr>
-        <w:t xml:space="preserve">"Black-throated Green Warbler"</w:t>
-      </w:r>
-      <w:r>
-        <w:rPr>
-          <w:rStyle w:val="NormalTok"/>
-        </w:rPr>
-        <w:t xml:space="preserve">))</w:t>
+        <w:t xml:space="preserve"> species))</w:t>
       </w:r>
     </w:p>
     <w:p>
@@ -1334,7 +1478,7 @@
               <a:graphicData uri="http://schemas.openxmlformats.org/drawingml/2006/picture">
                 <pic:pic>
                   <pic:nvPicPr>
-                    <pic:cNvPr descr="demo_species_stats_files/figure-docx/unnamed-chunk-4-1.png" id="28" name="Picture"/>
+                    <pic:cNvPr descr="demo_species_stats_files/figure-docx/unnamed-chunk-6-1.png" id="28" name="Picture"/>
                     <pic:cNvPicPr>
                       <a:picLocks noChangeArrowheads="1" noChangeAspect="1"/>
                     </pic:cNvPicPr>
@@ -1511,7 +1655,7 @@
               <a:graphicData uri="http://schemas.openxmlformats.org/drawingml/2006/picture">
                 <pic:pic>
                   <pic:nvPicPr>
-                    <pic:cNvPr descr="demo_species_stats_files/figure-docx/unnamed-chunk-5-1.png" id="31" name="Picture"/>
+                    <pic:cNvPr descr="demo_species_stats_files/figure-docx/unnamed-chunk-7-1.png" id="31" name="Picture"/>
                     <pic:cNvPicPr>
                       <a:picLocks noChangeArrowheads="1" noChangeAspect="1"/>
                     </pic:cNvPicPr>
@@ -1544,7 +1688,779 @@
         </w:drawing>
       </w:r>
     </w:p>
-    <w:bookmarkEnd w:id="32"/>
+    <w:p>
+      <w:pPr>
+        <w:pStyle w:val="BodyText"/>
+      </w:pPr>
+      <w:r>
+        <w:t xml:space="preserve">Plot observations by week.</w:t>
+      </w:r>
+    </w:p>
+    <w:p>
+      <w:pPr>
+        <w:pStyle w:val="SourceCode"/>
+      </w:pPr>
+      <w:r>
+        <w:rPr>
+          <w:rStyle w:val="FunctionTok"/>
+        </w:rPr>
+        <w:t xml:space="preserve">lists_by_week</w:t>
+      </w:r>
+      <w:r>
+        <w:rPr>
+          <w:rStyle w:val="NormalTok"/>
+        </w:rPr>
+        <w:t xml:space="preserve">(observations)</w:t>
+      </w:r>
+    </w:p>
+    <w:p>
+      <w:pPr>
+        <w:pStyle w:val="FirstParagraph"/>
+      </w:pPr>
+      <w:r>
+        <w:drawing>
+          <wp:inline>
+            <wp:extent cx="5334000" cy="4267200"/>
+            <wp:effectExtent b="0" l="0" r="0" t="0"/>
+            <wp:docPr descr="" title="" id="33" name="Picture"/>
+            <a:graphic>
+              <a:graphicData uri="http://schemas.openxmlformats.org/drawingml/2006/picture">
+                <pic:pic>
+                  <pic:nvPicPr>
+                    <pic:cNvPr descr="demo_species_stats_files/figure-docx/unnamed-chunk-8-1.png" id="34" name="Picture"/>
+                    <pic:cNvPicPr>
+                      <a:picLocks noChangeArrowheads="1" noChangeAspect="1"/>
+                    </pic:cNvPicPr>
+                  </pic:nvPicPr>
+                  <pic:blipFill>
+                    <a:blip r:embed="rId32"/>
+                    <a:stretch>
+                      <a:fillRect/>
+                    </a:stretch>
+                  </pic:blipFill>
+                  <pic:spPr bwMode="auto">
+                    <a:xfrm>
+                      <a:off x="0" y="0"/>
+                      <a:ext cx="5334000" cy="4267200"/>
+                    </a:xfrm>
+                    <a:prstGeom prst="rect">
+                      <a:avLst/>
+                    </a:prstGeom>
+                    <a:noFill/>
+                    <a:ln w="9525">
+                      <a:noFill/>
+                      <a:headEnd/>
+                      <a:tailEnd/>
+                    </a:ln>
+                  </pic:spPr>
+                </pic:pic>
+              </a:graphicData>
+            </a:graphic>
+          </wp:inline>
+        </w:drawing>
+      </w:r>
+    </w:p>
+    <w:p>
+      <w:pPr>
+        <w:pStyle w:val="BodyText"/>
+      </w:pPr>
+      <w:r>
+        <w:t xml:space="preserve">Summarize checklist distance.</w:t>
+      </w:r>
+    </w:p>
+    <w:p>
+      <w:pPr>
+        <w:pStyle w:val="SourceCode"/>
+      </w:pPr>
+      <w:r>
+        <w:rPr>
+          <w:rStyle w:val="FunctionTok"/>
+        </w:rPr>
+        <w:t xml:space="preserve">show</w:t>
+      </w:r>
+      <w:r>
+        <w:rPr>
+          <w:rStyle w:val="NormalTok"/>
+        </w:rPr>
+        <w:t xml:space="preserve">(</w:t>
+      </w:r>
+      <w:r>
+        <w:rPr>
+          <w:rStyle w:val="FunctionTok"/>
+        </w:rPr>
+        <w:t xml:space="preserve">effort_distance_boxplot</w:t>
+      </w:r>
+      <w:r>
+        <w:rPr>
+          <w:rStyle w:val="NormalTok"/>
+        </w:rPr>
+        <w:t xml:space="preserve">(observations))</w:t>
+      </w:r>
+    </w:p>
+    <w:p>
+      <w:pPr>
+        <w:pStyle w:val="FirstParagraph"/>
+      </w:pPr>
+      <w:r>
+        <w:drawing>
+          <wp:inline>
+            <wp:extent cx="5334000" cy="4267200"/>
+            <wp:effectExtent b="0" l="0" r="0" t="0"/>
+            <wp:docPr descr="" title="" id="36" name="Picture"/>
+            <a:graphic>
+              <a:graphicData uri="http://schemas.openxmlformats.org/drawingml/2006/picture">
+                <pic:pic>
+                  <pic:nvPicPr>
+                    <pic:cNvPr descr="demo_species_stats_files/figure-docx/unnamed-chunk-9-1.png" id="37" name="Picture"/>
+                    <pic:cNvPicPr>
+                      <a:picLocks noChangeArrowheads="1" noChangeAspect="1"/>
+                    </pic:cNvPicPr>
+                  </pic:nvPicPr>
+                  <pic:blipFill>
+                    <a:blip r:embed="rId35"/>
+                    <a:stretch>
+                      <a:fillRect/>
+                    </a:stretch>
+                  </pic:blipFill>
+                  <pic:spPr bwMode="auto">
+                    <a:xfrm>
+                      <a:off x="0" y="0"/>
+                      <a:ext cx="5334000" cy="4267200"/>
+                    </a:xfrm>
+                    <a:prstGeom prst="rect">
+                      <a:avLst/>
+                    </a:prstGeom>
+                    <a:noFill/>
+                    <a:ln w="9525">
+                      <a:noFill/>
+                      <a:headEnd/>
+                      <a:tailEnd/>
+                    </a:ln>
+                  </pic:spPr>
+                </pic:pic>
+              </a:graphicData>
+            </a:graphic>
+          </wp:inline>
+        </w:drawing>
+      </w:r>
+    </w:p>
+    <w:p>
+      <w:pPr>
+        <w:pStyle w:val="BodyText"/>
+      </w:pPr>
+      <w:r>
+        <w:t xml:space="preserve">Summarize duration</w:t>
+      </w:r>
+    </w:p>
+    <w:p>
+      <w:pPr>
+        <w:pStyle w:val="SourceCode"/>
+      </w:pPr>
+      <w:r>
+        <w:rPr>
+          <w:rStyle w:val="FunctionTok"/>
+        </w:rPr>
+        <w:t xml:space="preserve">show</w:t>
+      </w:r>
+      <w:r>
+        <w:rPr>
+          <w:rStyle w:val="NormalTok"/>
+        </w:rPr>
+        <w:t xml:space="preserve">(</w:t>
+      </w:r>
+      <w:r>
+        <w:rPr>
+          <w:rStyle w:val="FunctionTok"/>
+        </w:rPr>
+        <w:t xml:space="preserve">duration_minutes_boxplot</w:t>
+      </w:r>
+      <w:r>
+        <w:rPr>
+          <w:rStyle w:val="NormalTok"/>
+        </w:rPr>
+        <w:t xml:space="preserve">(observations))</w:t>
+      </w:r>
+    </w:p>
+    <w:p>
+      <w:pPr>
+        <w:pStyle w:val="FirstParagraph"/>
+      </w:pPr>
+      <w:r>
+        <w:drawing>
+          <wp:inline>
+            <wp:extent cx="5334000" cy="4267200"/>
+            <wp:effectExtent b="0" l="0" r="0" t="0"/>
+            <wp:docPr descr="" title="" id="39" name="Picture"/>
+            <a:graphic>
+              <a:graphicData uri="http://schemas.openxmlformats.org/drawingml/2006/picture">
+                <pic:pic>
+                  <pic:nvPicPr>
+                    <pic:cNvPr descr="demo_species_stats_files/figure-docx/unnamed-chunk-10-1.png" id="40" name="Picture"/>
+                    <pic:cNvPicPr>
+                      <a:picLocks noChangeArrowheads="1" noChangeAspect="1"/>
+                    </pic:cNvPicPr>
+                  </pic:nvPicPr>
+                  <pic:blipFill>
+                    <a:blip r:embed="rId38"/>
+                    <a:stretch>
+                      <a:fillRect/>
+                    </a:stretch>
+                  </pic:blipFill>
+                  <pic:spPr bwMode="auto">
+                    <a:xfrm>
+                      <a:off x="0" y="0"/>
+                      <a:ext cx="5334000" cy="4267200"/>
+                    </a:xfrm>
+                    <a:prstGeom prst="rect">
+                      <a:avLst/>
+                    </a:prstGeom>
+                    <a:noFill/>
+                    <a:ln w="9525">
+                      <a:noFill/>
+                      <a:headEnd/>
+                      <a:tailEnd/>
+                    </a:ln>
+                  </pic:spPr>
+                </pic:pic>
+              </a:graphicData>
+            </a:graphic>
+          </wp:inline>
+        </w:drawing>
+      </w:r>
+    </w:p>
+    <w:p>
+      <w:pPr>
+        <w:pStyle w:val="SourceCode"/>
+      </w:pPr>
+      <w:r>
+        <w:rPr>
+          <w:rStyle w:val="FunctionTok"/>
+        </w:rPr>
+        <w:t xml:space="preserve">duration_distance_table</w:t>
+      </w:r>
+      <w:r>
+        <w:rPr>
+          <w:rStyle w:val="NormalTok"/>
+        </w:rPr>
+        <w:t xml:space="preserve">(observations)</w:t>
+      </w:r>
+    </w:p>
+    <w:p>
+      <w:pPr>
+        <w:pStyle w:val="SourceCode"/>
+      </w:pPr>
+      <w:r>
+        <w:rPr>
+          <w:rStyle w:val="VerbatimChar"/>
+        </w:rPr>
+        <w:t xml:space="preserve">##                  min   median      max     mean      sd count</w:t>
+      </w:r>
+      <w:r>
+        <w:br/>
+      </w:r>
+      <w:r>
+        <w:rPr>
+          <w:rStyle w:val="VerbatimChar"/>
+        </w:rPr>
+        <w:t xml:space="preserve">## duration (hours)   0 1.183333 11.06667 1.558139 1.41314  1415</w:t>
+      </w:r>
+      <w:r>
+        <w:br/>
+      </w:r>
+      <w:r>
+        <w:rPr>
+          <w:rStyle w:val="VerbatimChar"/>
+        </w:rPr>
+        <w:t xml:space="preserve">## distance (km)      0 1.368000 57.17000 2.194330 3.58142  1415</w:t>
+      </w:r>
+    </w:p>
+    <w:p>
+      <w:pPr>
+        <w:pStyle w:val="FirstParagraph"/>
+      </w:pPr>
+      <w:r>
+        <w:t xml:space="preserve">Summarize start times.</w:t>
+      </w:r>
+    </w:p>
+    <w:p>
+      <w:pPr>
+        <w:pStyle w:val="SourceCode"/>
+      </w:pPr>
+      <w:r>
+        <w:rPr>
+          <w:rStyle w:val="FunctionTok"/>
+        </w:rPr>
+        <w:t xml:space="preserve">show</w:t>
+      </w:r>
+      <w:r>
+        <w:rPr>
+          <w:rStyle w:val="NormalTok"/>
+        </w:rPr>
+        <w:t xml:space="preserve">(</w:t>
+      </w:r>
+      <w:r>
+        <w:rPr>
+          <w:rStyle w:val="FunctionTok"/>
+        </w:rPr>
+        <w:t xml:space="preserve">start_time_boxplot</w:t>
+      </w:r>
+      <w:r>
+        <w:rPr>
+          <w:rStyle w:val="NormalTok"/>
+        </w:rPr>
+        <w:t xml:space="preserve">(observations))</w:t>
+      </w:r>
+    </w:p>
+    <w:p>
+      <w:pPr>
+        <w:pStyle w:val="FirstParagraph"/>
+      </w:pPr>
+      <w:r>
+        <w:drawing>
+          <wp:inline>
+            <wp:extent cx="5334000" cy="4267200"/>
+            <wp:effectExtent b="0" l="0" r="0" t="0"/>
+            <wp:docPr descr="" title="" id="42" name="Picture"/>
+            <a:graphic>
+              <a:graphicData uri="http://schemas.openxmlformats.org/drawingml/2006/picture">
+                <pic:pic>
+                  <pic:nvPicPr>
+                    <pic:cNvPr descr="demo_species_stats_files/figure-docx/unnamed-chunk-12-1.png" id="43" name="Picture"/>
+                    <pic:cNvPicPr>
+                      <a:picLocks noChangeArrowheads="1" noChangeAspect="1"/>
+                    </pic:cNvPicPr>
+                  </pic:nvPicPr>
+                  <pic:blipFill>
+                    <a:blip r:embed="rId41"/>
+                    <a:stretch>
+                      <a:fillRect/>
+                    </a:stretch>
+                  </pic:blipFill>
+                  <pic:spPr bwMode="auto">
+                    <a:xfrm>
+                      <a:off x="0" y="0"/>
+                      <a:ext cx="5334000" cy="4267200"/>
+                    </a:xfrm>
+                    <a:prstGeom prst="rect">
+                      <a:avLst/>
+                    </a:prstGeom>
+                    <a:noFill/>
+                    <a:ln w="9525">
+                      <a:noFill/>
+                      <a:headEnd/>
+                      <a:tailEnd/>
+                    </a:ln>
+                  </pic:spPr>
+                </pic:pic>
+              </a:graphicData>
+            </a:graphic>
+          </wp:inline>
+        </w:drawing>
+      </w:r>
+    </w:p>
+    <w:p>
+      <w:pPr>
+        <w:pStyle w:val="BodyText"/>
+      </w:pPr>
+      <w:r>
+        <w:t xml:space="preserve">Summarize locality type.</w:t>
+      </w:r>
+    </w:p>
+    <w:p>
+      <w:pPr>
+        <w:pStyle w:val="SourceCode"/>
+      </w:pPr>
+      <w:r>
+        <w:rPr>
+          <w:rStyle w:val="FunctionTok"/>
+        </w:rPr>
+        <w:t xml:space="preserve">show</w:t>
+      </w:r>
+      <w:r>
+        <w:rPr>
+          <w:rStyle w:val="NormalTok"/>
+        </w:rPr>
+        <w:t xml:space="preserve">(</w:t>
+      </w:r>
+      <w:r>
+        <w:rPr>
+          <w:rStyle w:val="FunctionTok"/>
+        </w:rPr>
+        <w:t xml:space="preserve">locality_type_pie</w:t>
+      </w:r>
+      <w:r>
+        <w:rPr>
+          <w:rStyle w:val="NormalTok"/>
+        </w:rPr>
+        <w:t xml:space="preserve">(observations))</w:t>
+      </w:r>
+    </w:p>
+    <w:p>
+      <w:pPr>
+        <w:pStyle w:val="FirstParagraph"/>
+      </w:pPr>
+      <w:r>
+        <w:drawing>
+          <wp:inline>
+            <wp:extent cx="5334000" cy="4267200"/>
+            <wp:effectExtent b="0" l="0" r="0" t="0"/>
+            <wp:docPr descr="" title="" id="45" name="Picture"/>
+            <a:graphic>
+              <a:graphicData uri="http://schemas.openxmlformats.org/drawingml/2006/picture">
+                <pic:pic>
+                  <pic:nvPicPr>
+                    <pic:cNvPr descr="demo_species_stats_files/figure-docx/unnamed-chunk-13-1.png" id="46" name="Picture"/>
+                    <pic:cNvPicPr>
+                      <a:picLocks noChangeArrowheads="1" noChangeAspect="1"/>
+                    </pic:cNvPicPr>
+                  </pic:nvPicPr>
+                  <pic:blipFill>
+                    <a:blip r:embed="rId44"/>
+                    <a:stretch>
+                      <a:fillRect/>
+                    </a:stretch>
+                  </pic:blipFill>
+                  <pic:spPr bwMode="auto">
+                    <a:xfrm>
+                      <a:off x="0" y="0"/>
+                      <a:ext cx="5334000" cy="4267200"/>
+                    </a:xfrm>
+                    <a:prstGeom prst="rect">
+                      <a:avLst/>
+                    </a:prstGeom>
+                    <a:noFill/>
+                    <a:ln w="9525">
+                      <a:noFill/>
+                      <a:headEnd/>
+                      <a:tailEnd/>
+                    </a:ln>
+                  </pic:spPr>
+                </pic:pic>
+              </a:graphicData>
+            </a:graphic>
+          </wp:inline>
+        </w:drawing>
+      </w:r>
+    </w:p>
+    <w:p>
+      <w:pPr>
+        <w:pStyle w:val="BodyText"/>
+      </w:pPr>
+      <w:r>
+        <w:t xml:space="preserve">Summarize protocol in a table.</w:t>
+      </w:r>
+    </w:p>
+    <w:p>
+      <w:pPr>
+        <w:pStyle w:val="SourceCode"/>
+      </w:pPr>
+      <w:r>
+        <w:rPr>
+          <w:rStyle w:val="FunctionTok"/>
+        </w:rPr>
+        <w:t xml:space="preserve">protocol_table</w:t>
+      </w:r>
+      <w:r>
+        <w:rPr>
+          <w:rStyle w:val="NormalTok"/>
+        </w:rPr>
+        <w:t xml:space="preserve">(observations)</w:t>
+      </w:r>
+    </w:p>
+    <w:p>
+      <w:pPr>
+        <w:pStyle w:val="SourceCode"/>
+      </w:pPr>
+      <w:r>
+        <w:rPr>
+          <w:rStyle w:val="VerbatimChar"/>
+        </w:rPr>
+        <w:t xml:space="preserve">## # A tibble: 3 × 4</w:t>
+      </w:r>
+      <w:r>
+        <w:br/>
+      </w:r>
+      <w:r>
+        <w:rPr>
+          <w:rStyle w:val="VerbatimChar"/>
+        </w:rPr>
+        <w:t xml:space="preserve">##   protocol_type number percentage duration_hours</w:t>
+      </w:r>
+      <w:r>
+        <w:br/>
+      </w:r>
+      <w:r>
+        <w:rPr>
+          <w:rStyle w:val="VerbatimChar"/>
+        </w:rPr>
+        <w:t xml:space="preserve">##   &lt;chr&gt;          &lt;int&gt;      &lt;dbl&gt;          &lt;dbl&gt;</w:t>
+      </w:r>
+      <w:r>
+        <w:br/>
+      </w:r>
+      <w:r>
+        <w:rPr>
+          <w:rStyle w:val="VerbatimChar"/>
+        </w:rPr>
+        <w:t xml:space="preserve">## 1 Incidental        29       2.05             0 </w:t>
+      </w:r>
+      <w:r>
+        <w:br/>
+      </w:r>
+      <w:r>
+        <w:rPr>
+          <w:rStyle w:val="VerbatimChar"/>
+        </w:rPr>
+        <w:t xml:space="preserve">## 2 Stationary       247      17.5            223.</w:t>
+      </w:r>
+      <w:r>
+        <w:br/>
+      </w:r>
+      <w:r>
+        <w:rPr>
+          <w:rStyle w:val="VerbatimChar"/>
+        </w:rPr>
+        <w:t xml:space="preserve">## 3 Traveling       1139      80.5           1982.</w:t>
+      </w:r>
+    </w:p>
+    <w:p>
+      <w:pPr>
+        <w:pStyle w:val="FirstParagraph"/>
+      </w:pPr>
+      <w:r>
+        <w:t xml:space="preserve">Summarize protocol in a figure.</w:t>
+      </w:r>
+    </w:p>
+    <w:p>
+      <w:pPr>
+        <w:pStyle w:val="SourceCode"/>
+      </w:pPr>
+      <w:r>
+        <w:rPr>
+          <w:rStyle w:val="FunctionTok"/>
+        </w:rPr>
+        <w:t xml:space="preserve">protocol_table</w:t>
+      </w:r>
+      <w:r>
+        <w:rPr>
+          <w:rStyle w:val="NormalTok"/>
+        </w:rPr>
+        <w:t xml:space="preserve">(observations)</w:t>
+      </w:r>
+    </w:p>
+    <w:p>
+      <w:pPr>
+        <w:pStyle w:val="SourceCode"/>
+      </w:pPr>
+      <w:r>
+        <w:rPr>
+          <w:rStyle w:val="VerbatimChar"/>
+        </w:rPr>
+        <w:t xml:space="preserve">## # A tibble: 3 × 4</w:t>
+      </w:r>
+      <w:r>
+        <w:br/>
+      </w:r>
+      <w:r>
+        <w:rPr>
+          <w:rStyle w:val="VerbatimChar"/>
+        </w:rPr>
+        <w:t xml:space="preserve">##   protocol_type number percentage duration_hours</w:t>
+      </w:r>
+      <w:r>
+        <w:br/>
+      </w:r>
+      <w:r>
+        <w:rPr>
+          <w:rStyle w:val="VerbatimChar"/>
+        </w:rPr>
+        <w:t xml:space="preserve">##   &lt;chr&gt;          &lt;int&gt;      &lt;dbl&gt;          &lt;dbl&gt;</w:t>
+      </w:r>
+      <w:r>
+        <w:br/>
+      </w:r>
+      <w:r>
+        <w:rPr>
+          <w:rStyle w:val="VerbatimChar"/>
+        </w:rPr>
+        <w:t xml:space="preserve">## 1 Incidental        29       2.05             0 </w:t>
+      </w:r>
+      <w:r>
+        <w:br/>
+      </w:r>
+      <w:r>
+        <w:rPr>
+          <w:rStyle w:val="VerbatimChar"/>
+        </w:rPr>
+        <w:t xml:space="preserve">## 2 Stationary       247      17.5            223.</w:t>
+      </w:r>
+      <w:r>
+        <w:br/>
+      </w:r>
+      <w:r>
+        <w:rPr>
+          <w:rStyle w:val="VerbatimChar"/>
+        </w:rPr>
+        <w:t xml:space="preserve">## 3 Traveling       1139      80.5           1982.</w:t>
+      </w:r>
+    </w:p>
+    <w:p>
+      <w:pPr>
+        <w:pStyle w:val="FirstParagraph"/>
+      </w:pPr>
+      <w:r>
+        <w:t xml:space="preserve">Summarize checklist completeness.</w:t>
+      </w:r>
+    </w:p>
+    <w:p>
+      <w:pPr>
+        <w:pStyle w:val="SourceCode"/>
+      </w:pPr>
+      <w:r>
+        <w:rPr>
+          <w:rStyle w:val="FunctionTok"/>
+        </w:rPr>
+        <w:t xml:space="preserve">complete_checklist_table</w:t>
+      </w:r>
+      <w:r>
+        <w:rPr>
+          <w:rStyle w:val="NormalTok"/>
+        </w:rPr>
+        <w:t xml:space="preserve">(observations)</w:t>
+      </w:r>
+    </w:p>
+    <w:p>
+      <w:pPr>
+        <w:pStyle w:val="SourceCode"/>
+      </w:pPr>
+      <w:r>
+        <w:rPr>
+          <w:rStyle w:val="VerbatimChar"/>
+        </w:rPr>
+        <w:t xml:space="preserve">## # A tibble: 2 × 4</w:t>
+      </w:r>
+      <w:r>
+        <w:br/>
+      </w:r>
+      <w:r>
+        <w:rPr>
+          <w:rStyle w:val="VerbatimChar"/>
+        </w:rPr>
+        <w:t xml:space="preserve">##   all_species_reported number percentage duration_hours</w:t>
+      </w:r>
+      <w:r>
+        <w:br/>
+      </w:r>
+      <w:r>
+        <w:rPr>
+          <w:rStyle w:val="VerbatimChar"/>
+        </w:rPr>
+        <w:t xml:space="preserve">##   &lt;lgl&gt;                 &lt;int&gt;      &lt;dbl&gt;          &lt;dbl&gt;</w:t>
+      </w:r>
+      <w:r>
+        <w:br/>
+      </w:r>
+      <w:r>
+        <w:rPr>
+          <w:rStyle w:val="VerbatimChar"/>
+        </w:rPr>
+        <w:t xml:space="preserve">## 1 FALSE                    47       3.32           17.4</w:t>
+      </w:r>
+      <w:r>
+        <w:br/>
+      </w:r>
+      <w:r>
+        <w:rPr>
+          <w:rStyle w:val="VerbatimChar"/>
+        </w:rPr>
+        <w:t xml:space="preserve">## 2 TRUE                   1368      96.7          2187.</w:t>
+      </w:r>
+    </w:p>
+    <w:p>
+      <w:pPr>
+        <w:pStyle w:val="FirstParagraph"/>
+      </w:pPr>
+      <w:r>
+        <w:t xml:space="preserve">Summarize observations per year.</w:t>
+      </w:r>
+    </w:p>
+    <w:p>
+      <w:pPr>
+        <w:pStyle w:val="SourceCode"/>
+      </w:pPr>
+      <w:r>
+        <w:rPr>
+          <w:rStyle w:val="FunctionTok"/>
+        </w:rPr>
+        <w:t xml:space="preserve">show</w:t>
+      </w:r>
+      <w:r>
+        <w:rPr>
+          <w:rStyle w:val="NormalTok"/>
+        </w:rPr>
+        <w:t xml:space="preserve">(</w:t>
+      </w:r>
+      <w:r>
+        <w:rPr>
+          <w:rStyle w:val="FunctionTok"/>
+        </w:rPr>
+        <w:t xml:space="preserve">year_bar</w:t>
+      </w:r>
+      <w:r>
+        <w:rPr>
+          <w:rStyle w:val="NormalTok"/>
+        </w:rPr>
+        <w:t xml:space="preserve">(observations))</w:t>
+      </w:r>
+    </w:p>
+    <w:p>
+      <w:pPr>
+        <w:pStyle w:val="FirstParagraph"/>
+      </w:pPr>
+      <w:r>
+        <w:drawing>
+          <wp:inline>
+            <wp:extent cx="5334000" cy="4267200"/>
+            <wp:effectExtent b="0" l="0" r="0" t="0"/>
+            <wp:docPr descr="" title="" id="48" name="Picture"/>
+            <a:graphic>
+              <a:graphicData uri="http://schemas.openxmlformats.org/drawingml/2006/picture">
+                <pic:pic>
+                  <pic:nvPicPr>
+                    <pic:cNvPr descr="demo_species_stats_files/figure-docx/unnamed-chunk-17-1.png" id="49" name="Picture"/>
+                    <pic:cNvPicPr>
+                      <a:picLocks noChangeArrowheads="1" noChangeAspect="1"/>
+                    </pic:cNvPicPr>
+                  </pic:nvPicPr>
+                  <pic:blipFill>
+                    <a:blip r:embed="rId47"/>
+                    <a:stretch>
+                      <a:fillRect/>
+                    </a:stretch>
+                  </pic:blipFill>
+                  <pic:spPr bwMode="auto">
+                    <a:xfrm>
+                      <a:off x="0" y="0"/>
+                      <a:ext cx="5334000" cy="4267200"/>
+                    </a:xfrm>
+                    <a:prstGeom prst="rect">
+                      <a:avLst/>
+                    </a:prstGeom>
+                    <a:noFill/>
+                    <a:ln w="9525">
+                      <a:noFill/>
+                      <a:headEnd/>
+                      <a:tailEnd/>
+                    </a:ln>
+                  </pic:spPr>
+                </pic:pic>
+              </a:graphicData>
+            </a:graphic>
+          </wp:inline>
+        </w:drawing>
+      </w:r>
+    </w:p>
+    <w:bookmarkEnd w:id="50"/>
     <w:sectPr/>
   </w:body>
 </w:document>

</xml_diff>